<commit_message>
Display Chart in JavaFX
</commit_message>
<xml_diff>
--- a/Lab7BigOAnalysis.docx
+++ b/Lab7BigOAnalysis.docx
@@ -802,25 +802,10 @@
         <w:t>indexedContains on datastructures.LinkedListTurbo</w:t>
       </w:r>
       <w:r>
-        <w:t xml:space="preserve"> is O(n</w:t>
-      </w:r>
-      <w:r>
-        <w:rPr>
-          <w:vertAlign w:val="superscript"/>
-        </w:rPr>
-        <w:t>2</w:t>
-      </w:r>
-      <w:r>
-        <w:t>) because for contains it must walk through the entire list on worst case which is n and then the get method at worst case must also walk through the entire list which is another n making it O(n</w:t>
-      </w:r>
-      <w:r>
-        <w:rPr>
-          <w:vertAlign w:val="superscript"/>
-        </w:rPr>
-        <w:t>2</w:t>
-      </w:r>
-      <w:r>
-        <w:t>)</w:t>
+        <w:t xml:space="preserve"> is O(n) because for contains it must walk through the entire list on worst case which is n and then the get method </w:t>
+      </w:r>
+      <w:r>
+        <w:t>each time will only walk 1 position and it will save its last position making it O(1) making the method overall O(n)</w:t>
       </w:r>
     </w:p>
     <w:sectPr>

</xml_diff>